<commit_message>
Edited Minutes of the Meeting/ALS Minutes of the Meeting 02-21-15.docx to add 1 reminder
</commit_message>
<xml_diff>
--- a/documentation/softdev/Minutes of the Meeting/ALS Minutes of the Meeting 02-21-15.docx
+++ b/documentation/softdev/Minutes of the Meeting/ALS Minutes of the Meeting 02-21-15.docx
@@ -1167,110 +1167,125 @@
           <w:sz w:val="24"/>
           <w:szCs w:val="24"/>
         </w:rPr>
-        <w:t>Finish up with the summary of important events</w:t>
-      </w:r>
-    </w:p>
-    <w:p>
-      <w:pPr>
-        <w:pStyle w:val="ListParagraph"/>
-        <w:numPr>
-          <w:ilvl w:val="0"/>
-          <w:numId w:val="5"/>
-        </w:numPr>
-      </w:pPr>
-      <w:r>
-        <w:rPr>
-          <w:rFonts w:ascii="Times New Roman" w:eastAsia="Times New Roman" w:hAnsi="Times New Roman" w:cs="Times New Roman"/>
-          <w:color w:val="000000"/>
-          <w:sz w:val="24"/>
-          <w:szCs w:val="24"/>
-        </w:rPr>
-        <w:lastRenderedPageBreak/>
-        <w:t>Conclusion</w:t>
-      </w:r>
-    </w:p>
-    <w:p>
-      <w:pPr>
-        <w:pStyle w:val="ListParagraph"/>
-        <w:numPr>
-          <w:ilvl w:val="1"/>
-          <w:numId w:val="5"/>
-        </w:numPr>
-      </w:pPr>
-      <w:r>
-        <w:rPr>
-          <w:rFonts w:ascii="Times New Roman" w:eastAsia="Times New Roman" w:hAnsi="Times New Roman" w:cs="Times New Roman"/>
-          <w:color w:val="000000"/>
-          <w:sz w:val="24"/>
-          <w:szCs w:val="24"/>
-        </w:rPr>
-        <w:t>Still among</w:t>
-      </w:r>
-      <w:r>
-        <w:rPr>
-          <w:rFonts w:ascii="Times New Roman" w:eastAsia="Times New Roman" w:hAnsi="Times New Roman" w:cs="Times New Roman"/>
-          <w:color w:val="000000"/>
-          <w:sz w:val="24"/>
-          <w:szCs w:val="24"/>
-        </w:rPr>
-        <w:t xml:space="preserve"> the top priorities</w:t>
-      </w:r>
-      <w:r>
-        <w:rPr>
-          <w:rFonts w:ascii="Times New Roman" w:eastAsia="Times New Roman" w:hAnsi="Times New Roman" w:cs="Times New Roman"/>
-          <w:color w:val="000000"/>
-          <w:sz w:val="24"/>
-          <w:szCs w:val="24"/>
-        </w:rPr>
-        <w:t xml:space="preserve"> for next week</w:t>
-      </w:r>
-      <w:r>
-        <w:rPr>
-          <w:rFonts w:ascii="Times New Roman" w:eastAsia="Times New Roman" w:hAnsi="Times New Roman" w:cs="Times New Roman"/>
-          <w:color w:val="000000"/>
-          <w:sz w:val="24"/>
-          <w:szCs w:val="24"/>
-        </w:rPr>
-        <w:t xml:space="preserve"> are: (1) getting started with the </w:t>
-      </w:r>
-      <w:r>
-        <w:rPr>
-          <w:rFonts w:ascii="Times New Roman" w:eastAsia="Times New Roman" w:hAnsi="Times New Roman" w:cs="Times New Roman"/>
-          <w:i/>
-          <w:color w:val="000000"/>
-          <w:sz w:val="24"/>
-          <w:szCs w:val="24"/>
-        </w:rPr>
-        <w:t>AngSalitaNgDiyos.com</w:t>
-      </w:r>
-      <w:r>
-        <w:rPr>
-          <w:rFonts w:ascii="Times New Roman" w:eastAsia="Times New Roman" w:hAnsi="Times New Roman" w:cs="Times New Roman"/>
-          <w:color w:val="000000"/>
-          <w:sz w:val="24"/>
-          <w:szCs w:val="24"/>
-        </w:rPr>
-        <w:t xml:space="preserve">’s calendar design, and the event summaries, (2) confirming the validity of the proposed entity relationship diagram, and (3) being able to finish the installation of the linked yii at our home terminals, and further experimenting / studying the framework. </w:t>
-      </w:r>
-      <w:r>
-        <w:rPr>
-          <w:rFonts w:ascii="Times New Roman" w:eastAsia="Times New Roman" w:hAnsi="Times New Roman" w:cs="Times New Roman"/>
-          <w:color w:val="000000"/>
-          <w:sz w:val="24"/>
-          <w:szCs w:val="24"/>
-        </w:rPr>
-        <w:t>In addition to this, the extension for the calendar must be verified ASAP.</w:t>
+        <w:t>Decide which extension is to be used</w:t>
       </w:r>
       <w:bookmarkStart w:id="0" w:name="_GoBack"/>
       <w:bookmarkEnd w:id="0"/>
-      <w:r>
-        <w:rPr>
-          <w:rFonts w:ascii="Times New Roman" w:eastAsia="Times New Roman" w:hAnsi="Times New Roman" w:cs="Times New Roman"/>
-          <w:color w:val="000000"/>
-          <w:sz w:val="24"/>
-          <w:szCs w:val="24"/>
-        </w:rPr>
-        <w:t xml:space="preserve"> </w:t>
+    </w:p>
+    <w:p>
+      <w:pPr>
+        <w:pStyle w:val="ListParagraph"/>
+        <w:numPr>
+          <w:ilvl w:val="1"/>
+          <w:numId w:val="5"/>
+        </w:numPr>
+        <w:rPr>
+          <w:rFonts w:ascii="Times New Roman" w:eastAsia="Times New Roman" w:hAnsi="Times New Roman" w:cs="Times New Roman"/>
+          <w:color w:val="000000"/>
+          <w:sz w:val="24"/>
+          <w:szCs w:val="24"/>
+        </w:rPr>
+      </w:pPr>
+      <w:r>
+        <w:rPr>
+          <w:rFonts w:ascii="Times New Roman" w:eastAsia="Times New Roman" w:hAnsi="Times New Roman" w:cs="Times New Roman"/>
+          <w:color w:val="000000"/>
+          <w:sz w:val="24"/>
+          <w:szCs w:val="24"/>
+        </w:rPr>
+        <w:lastRenderedPageBreak/>
+        <w:t>Finish up with the summary of important events</w:t>
+      </w:r>
+    </w:p>
+    <w:p>
+      <w:pPr>
+        <w:pStyle w:val="ListParagraph"/>
+        <w:numPr>
+          <w:ilvl w:val="0"/>
+          <w:numId w:val="5"/>
+        </w:numPr>
+      </w:pPr>
+      <w:r>
+        <w:rPr>
+          <w:rFonts w:ascii="Times New Roman" w:eastAsia="Times New Roman" w:hAnsi="Times New Roman" w:cs="Times New Roman"/>
+          <w:color w:val="000000"/>
+          <w:sz w:val="24"/>
+          <w:szCs w:val="24"/>
+        </w:rPr>
+        <w:t>Conclusion</w:t>
+      </w:r>
+    </w:p>
+    <w:p>
+      <w:pPr>
+        <w:pStyle w:val="ListParagraph"/>
+        <w:numPr>
+          <w:ilvl w:val="1"/>
+          <w:numId w:val="5"/>
+        </w:numPr>
+      </w:pPr>
+      <w:r>
+        <w:rPr>
+          <w:rFonts w:ascii="Times New Roman" w:eastAsia="Times New Roman" w:hAnsi="Times New Roman" w:cs="Times New Roman"/>
+          <w:color w:val="000000"/>
+          <w:sz w:val="24"/>
+          <w:szCs w:val="24"/>
+        </w:rPr>
+        <w:t>Still among</w:t>
+      </w:r>
+      <w:r>
+        <w:rPr>
+          <w:rFonts w:ascii="Times New Roman" w:eastAsia="Times New Roman" w:hAnsi="Times New Roman" w:cs="Times New Roman"/>
+          <w:color w:val="000000"/>
+          <w:sz w:val="24"/>
+          <w:szCs w:val="24"/>
+        </w:rPr>
+        <w:t xml:space="preserve"> the top priorities</w:t>
+      </w:r>
+      <w:r>
+        <w:rPr>
+          <w:rFonts w:ascii="Times New Roman" w:eastAsia="Times New Roman" w:hAnsi="Times New Roman" w:cs="Times New Roman"/>
+          <w:color w:val="000000"/>
+          <w:sz w:val="24"/>
+          <w:szCs w:val="24"/>
+        </w:rPr>
+        <w:t xml:space="preserve"> for next week</w:t>
+      </w:r>
+      <w:r>
+        <w:rPr>
+          <w:rFonts w:ascii="Times New Roman" w:eastAsia="Times New Roman" w:hAnsi="Times New Roman" w:cs="Times New Roman"/>
+          <w:color w:val="000000"/>
+          <w:sz w:val="24"/>
+          <w:szCs w:val="24"/>
+        </w:rPr>
+        <w:t xml:space="preserve"> are: (1) getting started with the </w:t>
+      </w:r>
+      <w:r>
+        <w:rPr>
+          <w:rFonts w:ascii="Times New Roman" w:eastAsia="Times New Roman" w:hAnsi="Times New Roman" w:cs="Times New Roman"/>
+          <w:i/>
+          <w:color w:val="000000"/>
+          <w:sz w:val="24"/>
+          <w:szCs w:val="24"/>
+        </w:rPr>
+        <w:t>AngSalitaNgDiyos.com</w:t>
+      </w:r>
+      <w:r>
+        <w:rPr>
+          <w:rFonts w:ascii="Times New Roman" w:eastAsia="Times New Roman" w:hAnsi="Times New Roman" w:cs="Times New Roman"/>
+          <w:color w:val="000000"/>
+          <w:sz w:val="24"/>
+          <w:szCs w:val="24"/>
+        </w:rPr>
+        <w:t xml:space="preserve">’s calendar design, and the event summaries, (2) confirming the validity of the proposed entity relationship diagram, and (3) being able to finish the installation of the linked yii at our home terminals, and further experimenting / studying the framework. </w:t>
+      </w:r>
+      <w:r>
+        <w:rPr>
+          <w:rFonts w:ascii="Times New Roman" w:eastAsia="Times New Roman" w:hAnsi="Times New Roman" w:cs="Times New Roman"/>
+          <w:color w:val="000000"/>
+          <w:sz w:val="24"/>
+          <w:szCs w:val="24"/>
+        </w:rPr>
+        <w:t xml:space="preserve">In addition to this, the extension for the calendar must be verified ASAP. </w:t>
       </w:r>
     </w:p>
     <w:sectPr>

</xml_diff>